<commit_message>
get the best parameters.
</commit_message>
<xml_diff>
--- a/Project Structure Explanation.docx
+++ b/Project Structure Explanation.docx
@@ -186,7 +186,7 @@
           <w:szCs w:val="22"/>
           <w:rtl w:val="0"/>
         </w:rPr>
-        <w:t xml:space="preserve">article.pdf</w:t>
+        <w:t xml:space="preserve">Rent_It_Again_Neta_Mendelbaum.pdf</w:t>
       </w:r>
       <w:r>
         <w:rPr>
@@ -1422,6 +1422,63 @@
           <w:rtl w:val="0"/>
         </w:rPr>
         <w:t xml:space="preserve">) by incorporating sorting based on rental frequency.</w:t>
+      </w:r>
+    </w:p>
+    <w:p>
+      <w:pPr>
+        <w:keepNext w:val="0"/>
+        <w:keepLines w:val="0"/>
+        <w:pageBreakBefore w:val="0"/>
+        <w:widowControl w:val="1"/>
+        <w:numPr>
+          <w:ilvl w:val="1"/>
+          <w:numId w:val="1"/>
+        </w:numPr>
+        <w:pBdr>
+          <w:top w:space="0" w:sz="0" w:val="nil"/>
+          <w:left w:space="0" w:sz="0" w:val="nil"/>
+          <w:bottom w:space="0" w:sz="0" w:val="nil"/>
+          <w:right w:space="0" w:sz="0" w:val="nil"/>
+          <w:between w:space="0" w:sz="0" w:val="nil"/>
+        </w:pBdr>
+        <w:shd w:fill="auto" w:val="clear"/>
+        <w:spacing w:after="0" w:afterAutospacing="0" w:before="0" w:beforeAutospacing="0" w:line="278.00000000000006" w:lineRule="auto"/>
+        <w:ind w:left="1440" w:right="0" w:hanging="360"/>
+        <w:jc w:val="left"/>
+        <w:rPr>
+          <w:sz w:val="22"/>
+          <w:szCs w:val="22"/>
+        </w:rPr>
+      </w:pPr>
+      <w:r>
+        <w:rPr>
+          <w:rFonts w:ascii="Roboto Mono" w:cs="Roboto Mono" w:eastAsia="Roboto Mono" w:hAnsi="Roboto Mono"/>
+          <w:sz w:val="22"/>
+          <w:szCs w:val="22"/>
+          <w:rtl w:val="0"/>
+        </w:rPr>
+        <w:t xml:space="preserve">get_best_hyperparameters.ipynb</w:t>
+      </w:r>
+      <w:r>
+        <w:rPr>
+          <w:sz w:val="22"/>
+          <w:szCs w:val="22"/>
+          <w:rtl w:val="0"/>
+        </w:rPr>
+        <w:t xml:space="preserve"> - P</w:t>
+      </w:r>
+      <w:r>
+        <w:rPr>
+          <w:sz w:val="22"/>
+          <w:szCs w:val="22"/>
+          <w:rtl w:val="0"/>
+        </w:rPr>
+        <w:t xml:space="preserve">rint the best hyperparameters for each model.</w:t>
+      </w:r>
+      <w:r>
+        <w:rPr>
+          <w:rtl w:val="0"/>
+        </w:rPr>
       </w:r>
     </w:p>
     <w:p>

</xml_diff>